<commit_message>
starting SQL chapters; uploading documents from previous HW modules
</commit_message>
<xml_diff>
--- a/Module 1/M01 Project Activity - Business Rules.docx
+++ b/Module 1/M01 Project Activity - Business Rules.docx
@@ -9,18 +9,19 @@
           <w:ilvl w:val="0"/>
           <w:numId w:val="2"/>
         </w:numPr>
-      </w:pPr>
-      <w:r>
-        <w:t xml:space="preserve">All spaceship sales data must include the spaceship model </w:t>
-      </w:r>
-      <w:r>
-        <w:t xml:space="preserve">and serial number </w:t>
-      </w:r>
-      <w:r>
-        <w:t>for inventory and performance tracking.</w:t>
-      </w:r>
-    </w:p>
-    <w:p/>
+        <w:spacing w:after="200" w:line="240" w:lineRule="auto"/>
+      </w:pPr>
+      <w:r>
+        <w:t>A single model can have many spaceships. Each sale record is tied to exactly one spaceship.</w:t>
+      </w:r>
+    </w:p>
+    <w:p>
+      <w:pPr>
+        <w:pStyle w:val="ListParagraph"/>
+        <w:spacing w:after="200" w:line="240" w:lineRule="auto"/>
+        <w:ind w:left="360"/>
+      </w:pPr>
+    </w:p>
     <w:p>
       <w:pPr>
         <w:pStyle w:val="ListParagraph"/>
@@ -28,15 +29,22 @@
           <w:ilvl w:val="0"/>
           <w:numId w:val="2"/>
         </w:numPr>
-      </w:pPr>
-      <w:r>
-        <w:t xml:space="preserve">Demand forecasting will be </w:t>
-      </w:r>
-      <w:r>
-        <w:t>based on the comparison of average monthly sales from year to year. This forecasting will also be reviewed quarterly.</w:t>
-      </w:r>
-    </w:p>
-    <w:p/>
+        <w:spacing w:after="200" w:line="240" w:lineRule="auto"/>
+      </w:pPr>
+      <w:r>
+        <w:t>Sales data is aggregated by month/year for forecasting</w:t>
+      </w:r>
+      <w:r>
+        <w:t>.</w:t>
+      </w:r>
+    </w:p>
+    <w:p>
+      <w:pPr>
+        <w:pStyle w:val="ListParagraph"/>
+        <w:spacing w:after="200" w:line="240" w:lineRule="auto"/>
+        <w:ind w:left="360"/>
+      </w:pPr>
+    </w:p>
     <w:p>
       <w:pPr>
         <w:pStyle w:val="ListParagraph"/>
@@ -44,12 +52,22 @@
           <w:ilvl w:val="0"/>
           <w:numId w:val="2"/>
         </w:numPr>
-      </w:pPr>
-      <w:r>
-        <w:t>Each year’s customer purchase history and financing requests must be archived but remain accessible to allow for long-term business strategy decision making.</w:t>
-      </w:r>
-    </w:p>
-    <w:p/>
+        <w:spacing w:after="200" w:line="240" w:lineRule="auto"/>
+      </w:pPr>
+      <w:r>
+        <w:t>A customer can make many purchases and financing requests</w:t>
+      </w:r>
+      <w:r>
+        <w:t>.</w:t>
+      </w:r>
+    </w:p>
+    <w:p>
+      <w:pPr>
+        <w:pStyle w:val="ListParagraph"/>
+        <w:spacing w:after="200" w:line="240" w:lineRule="auto"/>
+        <w:ind w:left="360"/>
+      </w:pPr>
+    </w:p>
     <w:p>
       <w:pPr>
         <w:pStyle w:val="ListParagraph"/>
@@ -57,12 +75,22 @@
           <w:ilvl w:val="0"/>
           <w:numId w:val="2"/>
         </w:numPr>
-      </w:pPr>
-      <w:r>
-        <w:t>To be eligible for resale, a spaceship must be no more than 5 years old, must pass a complete mechanical inspection, and have no legal restrictions on ownership.</w:t>
-      </w:r>
-    </w:p>
-    <w:p/>
+        <w:spacing w:after="200" w:line="240" w:lineRule="auto"/>
+      </w:pPr>
+      <w:r>
+        <w:t>A spaceship must meet specific conditions to qualify for resale</w:t>
+      </w:r>
+      <w:r>
+        <w:t>.</w:t>
+      </w:r>
+    </w:p>
+    <w:p>
+      <w:pPr>
+        <w:pStyle w:val="ListParagraph"/>
+        <w:spacing w:after="200" w:line="240" w:lineRule="auto"/>
+        <w:ind w:left="360"/>
+      </w:pPr>
+    </w:p>
     <w:p>
       <w:pPr>
         <w:pStyle w:val="ListParagraph"/>
@@ -70,15 +98,30 @@
           <w:ilvl w:val="0"/>
           <w:numId w:val="2"/>
         </w:numPr>
-      </w:pPr>
-      <w:r>
-        <w:t>Every newly delivered spaceship must go through a standard intake inspection, documented with a checklist and intake form, and then recorded in the inventory system by its serial number</w:t>
+        <w:spacing w:after="200" w:line="240" w:lineRule="auto"/>
+      </w:pPr>
+      <w:r>
+        <w:t xml:space="preserve">Every </w:t>
+      </w:r>
+      <w:proofErr w:type="gramStart"/>
+      <w:r>
+        <w:t>delivered</w:t>
+      </w:r>
+      <w:proofErr w:type="gramEnd"/>
+      <w:r>
+        <w:t xml:space="preserve"> spaceship must have exactly one intake inspection and one inventory entry</w:t>
       </w:r>
       <w:r>
         <w:t>.</w:t>
       </w:r>
     </w:p>
-    <w:p/>
+    <w:p>
+      <w:pPr>
+        <w:pStyle w:val="ListParagraph"/>
+        <w:spacing w:after="200" w:line="240" w:lineRule="auto"/>
+        <w:ind w:left="360"/>
+      </w:pPr>
+    </w:p>
     <w:p>
       <w:pPr>
         <w:pStyle w:val="ListParagraph"/>
@@ -86,15 +129,22 @@
           <w:ilvl w:val="0"/>
           <w:numId w:val="2"/>
         </w:numPr>
-      </w:pPr>
-      <w:r>
-        <w:t>Any spaceship with damage, missing parts, or suspicious modifications must be reported immediately to a supervisor</w:t>
+        <w:spacing w:after="200" w:line="240" w:lineRule="auto"/>
+      </w:pPr>
+      <w:r>
+        <w:t>If damaged or suspicious, a single report is filed and escalated</w:t>
       </w:r>
       <w:r>
         <w:t>.</w:t>
       </w:r>
     </w:p>
-    <w:p/>
+    <w:p>
+      <w:pPr>
+        <w:pStyle w:val="ListParagraph"/>
+        <w:spacing w:after="200" w:line="240" w:lineRule="auto"/>
+        <w:ind w:left="360"/>
+      </w:pPr>
+    </w:p>
     <w:p>
       <w:pPr>
         <w:pStyle w:val="ListParagraph"/>
@@ -102,39 +152,22 @@
           <w:ilvl w:val="0"/>
           <w:numId w:val="2"/>
         </w:numPr>
-      </w:pPr>
-      <w:r>
-        <w:t>Spaceship</w:t>
-      </w:r>
-      <w:r>
-        <w:t xml:space="preserve"> pricing, financing, and trade-in offers will be based on </w:t>
-      </w:r>
-      <w:r>
-        <w:t xml:space="preserve">each ship’s individual </w:t>
-      </w:r>
-      <w:r>
-        <w:t>make, mode</w:t>
-      </w:r>
-      <w:r>
-        <w:t>l</w:t>
-      </w:r>
-      <w:r>
-        <w:t xml:space="preserve">, age, condition, and </w:t>
-      </w:r>
-      <w:r>
-        <w:t xml:space="preserve">the </w:t>
-      </w:r>
-      <w:r>
-        <w:t>current galactic market demand</w:t>
-      </w:r>
-      <w:r>
-        <w:t xml:space="preserve"> for these combined factors</w:t>
-      </w:r>
-      <w:r>
-        <w:t>.</w:t>
-      </w:r>
-    </w:p>
-    <w:p/>
+        <w:spacing w:after="200" w:line="240" w:lineRule="auto"/>
+      </w:pPr>
+      <w:r>
+        <w:t>Each spaceship has an individual price based on its attributes and market condition</w:t>
+      </w:r>
+      <w:r>
+        <w:t>s.</w:t>
+      </w:r>
+    </w:p>
+    <w:p>
+      <w:pPr>
+        <w:pStyle w:val="ListParagraph"/>
+        <w:spacing w:after="200" w:line="240" w:lineRule="auto"/>
+        <w:ind w:left="360"/>
+      </w:pPr>
+    </w:p>
     <w:p>
       <w:pPr>
         <w:pStyle w:val="ListParagraph"/>
@@ -142,12 +175,10 @@
           <w:ilvl w:val="0"/>
           <w:numId w:val="2"/>
         </w:numPr>
-      </w:pPr>
-      <w:r>
-        <w:t>Sales representatives are authorized to offer discounts</w:t>
-      </w:r>
-      <w:r>
-        <w:t xml:space="preserve"> only up to a predefined percentage of each individual spaceship’s total price</w:t>
+        <w:spacing w:after="200" w:line="240" w:lineRule="auto"/>
+      </w:pPr>
+      <w:r>
+        <w:t>Each rep may apply discounts to multiple sales but cannot exceed limit</w:t>
       </w:r>
       <w:r>
         <w:t>.</w:t>
@@ -156,6 +187,8 @@
     <w:p>
       <w:pPr>
         <w:pStyle w:val="ListParagraph"/>
+        <w:spacing w:after="200" w:line="240" w:lineRule="auto"/>
+        <w:ind w:left="360"/>
       </w:pPr>
     </w:p>
     <w:p>
@@ -165,18 +198,19 @@
           <w:ilvl w:val="0"/>
           <w:numId w:val="2"/>
         </w:numPr>
-      </w:pPr>
-      <w:r>
-        <w:t xml:space="preserve">Before any sale is finalized, each spaceship must pass a full mechanical inspection, </w:t>
-      </w:r>
-      <w:r>
-        <w:t>complete documentation review, and the buyer must pass identity verification, including a background check</w:t>
-      </w:r>
-      <w:r>
-        <w:t>.</w:t>
-      </w:r>
-    </w:p>
-    <w:p/>
+        <w:spacing w:after="200" w:line="240" w:lineRule="auto"/>
+      </w:pPr>
+      <w:r>
+        <w:t>Every spaceship must pass inspection &amp; every buyer must pass verification before sale is finalized.</w:t>
+      </w:r>
+    </w:p>
+    <w:p>
+      <w:pPr>
+        <w:pStyle w:val="ListParagraph"/>
+        <w:spacing w:after="200" w:line="240" w:lineRule="auto"/>
+        <w:ind w:left="360"/>
+      </w:pPr>
+    </w:p>
     <w:p>
       <w:pPr>
         <w:pStyle w:val="ListParagraph"/>
@@ -184,10 +218,10 @@
           <w:ilvl w:val="0"/>
           <w:numId w:val="2"/>
         </w:numPr>
-      </w:pPr>
-      <w:r>
-        <w:lastRenderedPageBreak/>
-        <w:t>Before any sales is finalized, all sales paperwork must be review and signed off by a manager or designated auditor.</w:t>
+        <w:spacing w:after="200" w:line="240" w:lineRule="auto"/>
+      </w:pPr>
+      <w:r>
+        <w:t>Each sale must be approved by exactly one manager/auditor</w:t>
       </w:r>
       <w:r>
         <w:t>.</w:t>
@@ -196,6 +230,8 @@
     <w:p>
       <w:pPr>
         <w:pStyle w:val="ListParagraph"/>
+        <w:spacing w:after="200" w:line="240" w:lineRule="auto"/>
+        <w:ind w:left="360"/>
       </w:pPr>
     </w:p>
     <w:p>
@@ -205,36 +241,22 @@
           <w:ilvl w:val="0"/>
           <w:numId w:val="2"/>
         </w:numPr>
-      </w:pPr>
-      <w:r>
-        <w:t>All spaceship specifications, including any modifications, must be digitally documented</w:t>
-      </w:r>
-      <w:r>
-        <w:t xml:space="preserve"> in the centralized database, which must be accessible to all </w:t>
-      </w:r>
-      <w:r>
-        <w:t>S</w:t>
-      </w:r>
-      <w:r>
-        <w:t>ales</w:t>
-      </w:r>
-      <w:r>
-        <w:t>, Parts,</w:t>
-      </w:r>
-      <w:r>
-        <w:t xml:space="preserve"> and service staff</w:t>
-      </w:r>
-      <w:r>
-        <w:t xml:space="preserve">, </w:t>
-      </w:r>
-      <w:r>
-        <w:t xml:space="preserve">decreasing the time required to research </w:t>
-      </w:r>
-      <w:r>
-        <w:t>each ship’s information.</w:t>
-      </w:r>
-    </w:p>
-    <w:p/>
+        <w:spacing w:after="200" w:line="240" w:lineRule="auto"/>
+      </w:pPr>
+      <w:r>
+        <w:t>Each spaceship’s specs &amp; modifications are stored as a single record accessible by multiple roles</w:t>
+      </w:r>
+      <w:r>
+        <w:t>.</w:t>
+      </w:r>
+    </w:p>
+    <w:p>
+      <w:pPr>
+        <w:pStyle w:val="ListParagraph"/>
+        <w:spacing w:after="200" w:line="240" w:lineRule="auto"/>
+        <w:ind w:left="360"/>
+      </w:pPr>
+    </w:p>
     <w:p>
       <w:pPr>
         <w:pStyle w:val="ListParagraph"/>
@@ -242,21 +264,22 @@
           <w:ilvl w:val="0"/>
           <w:numId w:val="2"/>
         </w:numPr>
-      </w:pPr>
-      <w:r>
-        <w:t xml:space="preserve">Customer sales records, service maintenance records, and parts </w:t>
-      </w:r>
-      <w:r>
-        <w:t>sales records must be consolidated into a centralized database, which is accessible to all Sales. Parts, and Service staff</w:t>
-      </w:r>
-      <w:r>
-        <w:t xml:space="preserve">, </w:t>
-      </w:r>
-      <w:r>
-        <w:t>eliminating the need to search across multiple Excel files or file locations.</w:t>
-      </w:r>
-    </w:p>
-    <w:p/>
+        <w:spacing w:after="200" w:line="240" w:lineRule="auto"/>
+      </w:pPr>
+      <w:r>
+        <w:t>Sales, parts, and maintenance data are merged into one database</w:t>
+      </w:r>
+      <w:r>
+        <w:t>.</w:t>
+      </w:r>
+    </w:p>
+    <w:p>
+      <w:pPr>
+        <w:pStyle w:val="ListParagraph"/>
+        <w:spacing w:after="200" w:line="240" w:lineRule="auto"/>
+        <w:ind w:left="360"/>
+      </w:pPr>
+    </w:p>
     <w:p>
       <w:pPr>
         <w:pStyle w:val="ListParagraph"/>
@@ -264,24 +287,22 @@
           <w:ilvl w:val="0"/>
           <w:numId w:val="2"/>
         </w:numPr>
-      </w:pPr>
-      <w:r>
-        <w:t xml:space="preserve">All </w:t>
-      </w:r>
-      <w:r>
-        <w:t xml:space="preserve">customer service and maintenance requests </w:t>
-      </w:r>
-      <w:r>
-        <w:t>must be consolidated into a centralized database, which is accessible to all Sales. Parts, and Service staff</w:t>
-      </w:r>
-      <w:r>
-        <w:t xml:space="preserve">, </w:t>
-      </w:r>
-      <w:r>
-        <w:t>to prevent duplication, delays, and errors in service fulfillment.</w:t>
-      </w:r>
-    </w:p>
-    <w:p/>
+        <w:spacing w:after="200" w:line="240" w:lineRule="auto"/>
+      </w:pPr>
+      <w:r>
+        <w:t>Multiple service requests are logged per customer in a single database</w:t>
+      </w:r>
+      <w:r>
+        <w:t>.</w:t>
+      </w:r>
+    </w:p>
+    <w:p>
+      <w:pPr>
+        <w:pStyle w:val="ListParagraph"/>
+        <w:spacing w:after="200" w:line="240" w:lineRule="auto"/>
+        <w:ind w:left="360"/>
+      </w:pPr>
+    </w:p>
     <w:p>
       <w:pPr>
         <w:pStyle w:val="ListParagraph"/>
@@ -289,30 +310,22 @@
           <w:ilvl w:val="0"/>
           <w:numId w:val="2"/>
         </w:numPr>
-      </w:pPr>
-      <w:r>
-        <w:t>Low</w:t>
-      </w:r>
-      <w:r>
-        <w:t>er</w:t>
-      </w:r>
-      <w:r>
-        <w:t xml:space="preserve">-level employees must escalate pricing negotiations </w:t>
-      </w:r>
-      <w:r>
-        <w:t xml:space="preserve">above their authorized discount levels to </w:t>
-      </w:r>
-      <w:r>
-        <w:t>management and</w:t>
-      </w:r>
-      <w:r>
-        <w:t xml:space="preserve"> cannot approve any exceptions</w:t>
+        <w:spacing w:after="200" w:line="240" w:lineRule="auto"/>
+      </w:pPr>
+      <w:r>
+        <w:t>Employees must escalate exceptions to a single manager</w:t>
       </w:r>
       <w:r>
         <w:t>.</w:t>
       </w:r>
     </w:p>
-    <w:p/>
+    <w:p>
+      <w:pPr>
+        <w:pStyle w:val="ListParagraph"/>
+        <w:spacing w:after="200" w:line="240" w:lineRule="auto"/>
+        <w:ind w:left="360"/>
+      </w:pPr>
+    </w:p>
     <w:p>
       <w:pPr>
         <w:pStyle w:val="ListParagraph"/>
@@ -320,21 +333,13 @@
           <w:ilvl w:val="0"/>
           <w:numId w:val="2"/>
         </w:numPr>
-      </w:pPr>
-      <w:r>
-        <w:t>Al</w:t>
-      </w:r>
-      <w:r>
-        <w:t xml:space="preserve">l employees are required to </w:t>
-      </w:r>
-      <w:r>
-        <w:t xml:space="preserve">report </w:t>
-      </w:r>
-      <w:r>
-        <w:t>hazardous or unsafe working conditions to their supervisor</w:t>
-      </w:r>
-      <w:r>
-        <w:t xml:space="preserve"> immediately, unless it is unsafe to do so., then they are expected to safely remove themselves from the area, and report the incident as soon as possible.</w:t>
+        <w:spacing w:after="200" w:line="240" w:lineRule="auto"/>
+      </w:pPr>
+      <w:r>
+        <w:t>A hazard event leads to exactly one report to a supervisor</w:t>
+      </w:r>
+      <w:r>
+        <w:t>.</w:t>
       </w:r>
     </w:p>
     <w:sectPr>
@@ -359,7 +364,7 @@
       <w:lvlText w:val="%1."/>
       <w:lvlJc w:val="left"/>
       <w:pPr>
-        <w:ind w:left="720" w:hanging="360"/>
+        <w:ind w:left="360" w:hanging="360"/>
       </w:pPr>
     </w:lvl>
     <w:lvl w:ilvl="1" w:tplc="04090019" w:tentative="1">
@@ -368,7 +373,7 @@
       <w:lvlText w:val="%2."/>
       <w:lvlJc w:val="left"/>
       <w:pPr>
-        <w:ind w:left="1440" w:hanging="360"/>
+        <w:ind w:left="1080" w:hanging="360"/>
       </w:pPr>
     </w:lvl>
     <w:lvl w:ilvl="2" w:tplc="0409001B" w:tentative="1">
@@ -377,7 +382,7 @@
       <w:lvlText w:val="%3."/>
       <w:lvlJc w:val="right"/>
       <w:pPr>
-        <w:ind w:left="2160" w:hanging="180"/>
+        <w:ind w:left="1800" w:hanging="180"/>
       </w:pPr>
     </w:lvl>
     <w:lvl w:ilvl="3" w:tplc="0409000F" w:tentative="1">
@@ -386,7 +391,7 @@
       <w:lvlText w:val="%4."/>
       <w:lvlJc w:val="left"/>
       <w:pPr>
-        <w:ind w:left="2880" w:hanging="360"/>
+        <w:ind w:left="2520" w:hanging="360"/>
       </w:pPr>
     </w:lvl>
     <w:lvl w:ilvl="4" w:tplc="04090019" w:tentative="1">
@@ -395,7 +400,7 @@
       <w:lvlText w:val="%5."/>
       <w:lvlJc w:val="left"/>
       <w:pPr>
-        <w:ind w:left="3600" w:hanging="360"/>
+        <w:ind w:left="3240" w:hanging="360"/>
       </w:pPr>
     </w:lvl>
     <w:lvl w:ilvl="5" w:tplc="0409001B" w:tentative="1">
@@ -404,7 +409,7 @@
       <w:lvlText w:val="%6."/>
       <w:lvlJc w:val="right"/>
       <w:pPr>
-        <w:ind w:left="4320" w:hanging="180"/>
+        <w:ind w:left="3960" w:hanging="180"/>
       </w:pPr>
     </w:lvl>
     <w:lvl w:ilvl="6" w:tplc="0409000F" w:tentative="1">
@@ -413,7 +418,7 @@
       <w:lvlText w:val="%7."/>
       <w:lvlJc w:val="left"/>
       <w:pPr>
-        <w:ind w:left="5040" w:hanging="360"/>
+        <w:ind w:left="4680" w:hanging="360"/>
       </w:pPr>
     </w:lvl>
     <w:lvl w:ilvl="7" w:tplc="04090019" w:tentative="1">
@@ -422,7 +427,7 @@
       <w:lvlText w:val="%8."/>
       <w:lvlJc w:val="left"/>
       <w:pPr>
-        <w:ind w:left="5760" w:hanging="360"/>
+        <w:ind w:left="5400" w:hanging="360"/>
       </w:pPr>
     </w:lvl>
     <w:lvl w:ilvl="8" w:tplc="0409001B" w:tentative="1">
@@ -431,7 +436,7 @@
       <w:lvlText w:val="%9."/>
       <w:lvlJc w:val="right"/>
       <w:pPr>
-        <w:ind w:left="6480" w:hanging="180"/>
+        <w:ind w:left="6120" w:hanging="180"/>
       </w:pPr>
     </w:lvl>
   </w:abstractNum>
@@ -933,6 +938,7 @@
   <w:style w:type="paragraph" w:default="1" w:styleId="Normal">
     <w:name w:val="Normal"/>
     <w:qFormat/>
+    <w:rsid w:val="00B768B5"/>
   </w:style>
   <w:style w:type="paragraph" w:styleId="Heading1">
     <w:name w:val="heading 1"/>
@@ -1136,6 +1142,7 @@
   <w:style w:type="character" w:default="1" w:styleId="DefaultParagraphFont">
     <w:name w:val="Default Paragraph Font"/>
     <w:uiPriority w:val="1"/>
+    <w:semiHidden/>
     <w:unhideWhenUsed/>
   </w:style>
   <w:style w:type="table" w:default="1" w:styleId="TableNormal">

</xml_diff>